<commit_message>
Småændringer i en word fil
</commit_message>
<xml_diff>
--- a/Meeting_Anders_Isaac_30_08_24/To_do.docx
+++ b/Meeting_Anders_Isaac_30_08_24/To_do.docx
@@ -10,10 +10,12 @@
           <w:numId w:val="1"/>
         </w:numPr>
       </w:pPr>
+      <w:bookmarkStart w:id="0" w:name="_Hlk176169549"/>
       <w:r>
         <w:t>Intensitet over kilden, reference. En lille firkant, for at sige om kilden varierer over frames.</w:t>
       </w:r>
     </w:p>
+    <w:bookmarkEnd w:id="0"/>
     <w:p>
       <w:pPr>
         <w:pStyle w:val="ListParagraph"/>
@@ -31,8 +33,17 @@
       </w:r>
       <w:proofErr w:type="spellEnd"/>
       <w:r>
-        <w:t xml:space="preserve">. Timestamps fx. </w:t>
+        <w:t>. Timestamps fx.</w:t>
       </w:r>
+    </w:p>
+    <w:p>
+      <w:pPr>
+        <w:pStyle w:val="ListParagraph"/>
+        <w:numPr>
+          <w:ilvl w:val="0"/>
+          <w:numId w:val="1"/>
+        </w:numPr>
+      </w:pPr>
       <w:proofErr w:type="spellStart"/>
       <w:r>
         <w:t>Coregistrering</w:t>

</xml_diff>

<commit_message>
Commiter lige inden jeg ændrer på 3D-plot script
</commit_message>
<xml_diff>
--- a/Meeting_Anders_Isaac_30_08_24/To_do.docx
+++ b/Meeting_Anders_Isaac_30_08_24/To_do.docx
@@ -159,6 +159,11 @@
     <w:p>
       <w:pPr>
         <w:pStyle w:val="ListParagraph"/>
+      </w:pPr>
+    </w:p>
+    <w:p>
+      <w:pPr>
+        <w:pStyle w:val="ListParagraph"/>
         <w:numPr>
           <w:ilvl w:val="0"/>
           <w:numId w:val="1"/>
@@ -171,6 +176,22 @@
     <w:p>
       <w:pPr>
         <w:pStyle w:val="ListParagraph"/>
+      </w:pPr>
+      <w:r>
+        <w:t>Behøvede jeg ikke. Prøvede bare straight away uden at midle. Ved ikke hvorfor jeg i det hele taget har gjort det?? Men det blev ret pænt. Midlede bare reference billedet.</w:t>
+      </w:r>
+      <w:r>
+        <w:t xml:space="preserve"> Se non-average_original video.</w:t>
+      </w:r>
+    </w:p>
+    <w:p>
+      <w:pPr>
+        <w:pStyle w:val="ListParagraph"/>
+      </w:pPr>
+    </w:p>
+    <w:p>
+      <w:pPr>
+        <w:pStyle w:val="ListParagraph"/>
         <w:numPr>
           <w:ilvl w:val="0"/>
           <w:numId w:val="1"/>
@@ -178,6 +199,14 @@
       </w:pPr>
       <w:r>
         <w:t>Summer den anden vej over prøven for at finde fronter</w:t>
+      </w:r>
+    </w:p>
+    <w:p>
+      <w:pPr>
+        <w:pStyle w:val="ListParagraph"/>
+      </w:pPr>
+      <w:r>
+        <w:t>Har jeg gjort. Det er dem, der hedder ALONG. Det giver ikke noget meget pænere. Måske kan jeg prøve at croppe prøven og lidt nemmere se fronter. Det gør jeg.</w:t>
       </w:r>
     </w:p>
     <w:sectPr>

</xml_diff>